<commit_message>
Tim pfuscht in Lauras Branch jetzt muss sie pushen
</commit_message>
<xml_diff>
--- a/LaCTiS_Report.docx
+++ b/LaCTiS_Report.docx
@@ -94,12 +94,20 @@
     </w:p>
     <w:p>
       <w:pPr>
+        <w:pStyle w:val="berschrift1"/>
+      </w:pPr>
+      <w:r>
+        <w:t>Schaden durch Hacks</w:t>
+      </w:r>
+    </w:p>
+    <w:p>
+      <w:pPr>
         <w:jc w:val="center"/>
       </w:pPr>
       <w:r>
         <w:drawing>
           <wp:inline xmlns:a="http://schemas.openxmlformats.org/drawingml/2006/main" xmlns:pic="http://schemas.openxmlformats.org/drawingml/2006/picture">
-            <wp:extent cx="4572000" cy="3265714"/>
+            <wp:extent cx="5486400" cy="3918857"/>
             <wp:docPr id="2" name="Picture 2"/>
             <wp:cNvGraphicFramePr>
               <a:graphicFrameLocks noChangeAspect="1"/>
@@ -120,7 +128,7 @@
                   <pic:spPr>
                     <a:xfrm>
                       <a:off x="0" y="0"/>
-                      <a:ext cx="4572000" cy="3265714"/>
+                      <a:ext cx="5486400" cy="3918857"/>
                     </a:xfrm>
                     <a:prstGeom prst="rect"/>
                   </pic:spPr>
@@ -136,7 +144,7 @@
         <w:jc w:val="center"/>
       </w:pPr>
       <w:r>
-        <w:t>Abbildung 1: Data Breaches über x Jahre</w:t>
+        <w:t>Abbildung 1: Data Breaches über die letzten 8 Jahre</w:t>
       </w:r>
     </w:p>
     <w:p>
@@ -146,7 +154,7 @@
       <w:r>
         <w:drawing>
           <wp:inline xmlns:a="http://schemas.openxmlformats.org/drawingml/2006/main" xmlns:pic="http://schemas.openxmlformats.org/drawingml/2006/picture">
-            <wp:extent cx="4572000" cy="3265714"/>
+            <wp:extent cx="5486400" cy="3918857"/>
             <wp:docPr id="3" name="Picture 3"/>
             <wp:cNvGraphicFramePr>
               <a:graphicFrameLocks noChangeAspect="1"/>
@@ -167,7 +175,7 @@
                   <pic:spPr>
                     <a:xfrm>
                       <a:off x="0" y="0"/>
-                      <a:ext cx="4572000" cy="3265714"/>
+                      <a:ext cx="5486400" cy="3918857"/>
                     </a:xfrm>
                     <a:prstGeom prst="rect"/>
                   </pic:spPr>
@@ -183,7 +191,174 @@
         <w:jc w:val="center"/>
       </w:pPr>
       <w:r>
-        <w:t>Abbildung 2: Data Breaches</w:t>
+        <w:t>Abbildung 2: Data Breaches im Jahr 2021</w:t>
+      </w:r>
+    </w:p>
+    <w:p>
+      <w:r>
+        <w:br w:type="page"/>
+      </w:r>
+    </w:p>
+    <w:p>
+      <w:pPr>
+        <w:pStyle w:val="berschrift1"/>
+      </w:pPr>
+      <w:r>
+        <w:t>Cyber Attacken</w:t>
+      </w:r>
+    </w:p>
+    <w:p>
+      <w:pPr>
+        <w:jc w:val="center"/>
+      </w:pPr>
+      <w:r>
+        <w:drawing>
+          <wp:inline xmlns:a="http://schemas.openxmlformats.org/drawingml/2006/main" xmlns:pic="http://schemas.openxmlformats.org/drawingml/2006/picture">
+            <wp:extent cx="5486400" cy="3918857"/>
+            <wp:docPr id="4" name="Picture 4"/>
+            <wp:cNvGraphicFramePr>
+              <a:graphicFrameLocks noChangeAspect="1"/>
+            </wp:cNvGraphicFramePr>
+            <a:graphic>
+              <a:graphicData uri="http://schemas.openxmlformats.org/drawingml/2006/picture">
+                <pic:pic>
+                  <pic:nvPicPr>
+                    <pic:cNvPr id="0" name="treemap.png"/>
+                    <pic:cNvPicPr/>
+                  </pic:nvPicPr>
+                  <pic:blipFill>
+                    <a:blip r:embed="rId19"/>
+                    <a:stretch>
+                      <a:fillRect/>
+                    </a:stretch>
+                  </pic:blipFill>
+                  <pic:spPr>
+                    <a:xfrm>
+                      <a:off x="0" y="0"/>
+                      <a:ext cx="5486400" cy="3918857"/>
+                    </a:xfrm>
+                    <a:prstGeom prst="rect"/>
+                  </pic:spPr>
+                </pic:pic>
+              </a:graphicData>
+            </a:graphic>
+          </wp:inline>
+        </w:drawing>
+      </w:r>
+    </w:p>
+    <w:p>
+      <w:pPr>
+        <w:jc w:val="center"/>
+      </w:pPr>
+      <w:r>
+        <w:t>Abbildung 3: Cyber Attacken nach Angriffsvektor Mensch und System aufgeteilt</w:t>
+      </w:r>
+    </w:p>
+    <w:p>
+      <w:pPr>
+        <w:jc w:val="center"/>
+      </w:pPr>
+      <w:r>
+        <w:drawing>
+          <wp:inline xmlns:a="http://schemas.openxmlformats.org/drawingml/2006/main" xmlns:pic="http://schemas.openxmlformats.org/drawingml/2006/picture">
+            <wp:extent cx="5486400" cy="3918857"/>
+            <wp:docPr id="5" name="Picture 5"/>
+            <wp:cNvGraphicFramePr>
+              <a:graphicFrameLocks noChangeAspect="1"/>
+            </wp:cNvGraphicFramePr>
+            <a:graphic>
+              <a:graphicData uri="http://schemas.openxmlformats.org/drawingml/2006/picture">
+                <pic:pic>
+                  <pic:nvPicPr>
+                    <pic:cNvPr id="0" name="treemap_mensch.png"/>
+                    <pic:cNvPicPr/>
+                  </pic:nvPicPr>
+                  <pic:blipFill>
+                    <a:blip r:embed="rId20"/>
+                    <a:stretch>
+                      <a:fillRect/>
+                    </a:stretch>
+                  </pic:blipFill>
+                  <pic:spPr>
+                    <a:xfrm>
+                      <a:off x="0" y="0"/>
+                      <a:ext cx="5486400" cy="3918857"/>
+                    </a:xfrm>
+                    <a:prstGeom prst="rect"/>
+                  </pic:spPr>
+                </pic:pic>
+              </a:graphicData>
+            </a:graphic>
+          </wp:inline>
+        </w:drawing>
+      </w:r>
+    </w:p>
+    <w:p>
+      <w:pPr>
+        <w:jc w:val="center"/>
+      </w:pPr>
+      <w:r>
+        <w:t>Abbildung 4: Cyber Attacken mit Angriffsvektor Mensch</w:t>
+      </w:r>
+    </w:p>
+    <w:p>
+      <w:r>
+        <w:br w:type="page"/>
+      </w:r>
+    </w:p>
+    <w:p>
+      <w:pPr>
+        <w:pStyle w:val="berschrift1"/>
+      </w:pPr>
+      <w:r>
+        <w:t>Phising</w:t>
+      </w:r>
+    </w:p>
+    <w:p>
+      <w:pPr>
+        <w:jc w:val="center"/>
+      </w:pPr>
+      <w:r>
+        <w:drawing>
+          <wp:inline xmlns:a="http://schemas.openxmlformats.org/drawingml/2006/main" xmlns:pic="http://schemas.openxmlformats.org/drawingml/2006/picture">
+            <wp:extent cx="5486400" cy="3918857"/>
+            <wp:docPr id="6" name="Picture 6"/>
+            <wp:cNvGraphicFramePr>
+              <a:graphicFrameLocks noChangeAspect="1"/>
+            </wp:cNvGraphicFramePr>
+            <a:graphic>
+              <a:graphicData uri="http://schemas.openxmlformats.org/drawingml/2006/picture">
+                <pic:pic>
+                  <pic:nvPicPr>
+                    <pic:cNvPr id="0" name="phising_link.png"/>
+                    <pic:cNvPicPr/>
+                  </pic:nvPicPr>
+                  <pic:blipFill>
+                    <a:blip r:embed="rId21"/>
+                    <a:stretch>
+                      <a:fillRect/>
+                    </a:stretch>
+                  </pic:blipFill>
+                  <pic:spPr>
+                    <a:xfrm>
+                      <a:off x="0" y="0"/>
+                      <a:ext cx="5486400" cy="3918857"/>
+                    </a:xfrm>
+                    <a:prstGeom prst="rect"/>
+                  </pic:spPr>
+                </pic:pic>
+              </a:graphicData>
+            </a:graphic>
+          </wp:inline>
+        </w:drawing>
+      </w:r>
+    </w:p>
+    <w:p>
+      <w:pPr>
+        <w:jc w:val="center"/>
+      </w:pPr>
+      <w:r>
+        <w:t>Abbildung 5: Cyber Attacken nach Angriffsvektor Mensch und System aufgeteilt</w:t>
       </w:r>
     </w:p>
     <w:sectPr>

</xml_diff>

<commit_message>
Update word Table Passwortsicherheit
</commit_message>
<xml_diff>
--- a/LaCTiS_Report.docx
+++ b/LaCTiS_Report.docx
@@ -782,7 +782,9 @@
           </w:tcPr>
           <w:p>
             <w:r>
-              <w:t>Länge des Passworts</w:t>
+              <w:t>Länge des Pass-</w:t>
+              <w:br/>
+              <w:t>worts</w:t>
             </w:r>
           </w:p>
         </w:tc>
@@ -857,6 +859,9 @@
             <w:tcW w:type="dxa" w:w="1728"/>
           </w:tcPr>
           <w:p>
+            <w:pPr>
+              <w:jc w:val="right"/>
+            </w:pPr>
             <w:r>
               <w:t>1.000.000</w:t>
             </w:r>
@@ -868,7 +873,7 @@
           </w:tcPr>
           <w:p>
             <w:r>
-              <w:t>1 s</w:t>
+              <w:t>0,001 s</w:t>
             </w:r>
           </w:p>
         </w:tc>
@@ -894,7 +899,7 @@
           </w:tcPr>
           <w:p>
             <w:r>
-              <w:t>6</w:t>
+              <w:t>8</w:t>
             </w:r>
           </w:p>
         </w:tc>
@@ -903,6 +908,9 @@
             <w:tcW w:type="dxa" w:w="1728"/>
           </w:tcPr>
           <w:p>
+            <w:pPr>
+              <w:jc w:val="right"/>
+            </w:pPr>
             <w:r>
               <w:t>100.000.000</w:t>
             </w:r>
@@ -914,7 +922,7 @@
           </w:tcPr>
           <w:p>
             <w:r>
-              <w:t>100 s</w:t>
+              <w:t>0,1 s</w:t>
             </w:r>
           </w:p>
         </w:tc>
@@ -949,6 +957,9 @@
             <w:tcW w:type="dxa" w:w="1728"/>
           </w:tcPr>
           <w:p>
+            <w:pPr>
+              <w:jc w:val="right"/>
+            </w:pPr>
             <w:r>
               <w:t>10.000.000.000</w:t>
             </w:r>
@@ -960,7 +971,7 @@
           </w:tcPr>
           <w:p>
             <w:r>
-              <w:t>2,8 h</w:t>
+              <w:t>10 s</w:t>
             </w:r>
           </w:p>
         </w:tc>
@@ -1015,8 +1026,11 @@
             <w:tcW w:type="dxa" w:w="1728"/>
           </w:tcPr>
           <w:p>
+            <w:pPr>
+              <w:jc w:val="right"/>
+            </w:pPr>
             <w:r>
-              <w:t>1.000.000</w:t>
+              <w:t>56.800.235.584</w:t>
             </w:r>
           </w:p>
         </w:tc>
@@ -1026,7 +1040,7 @@
           </w:tcPr>
           <w:p>
             <w:r>
-              <w:t>1 s</w:t>
+              <w:t>56 s</w:t>
             </w:r>
           </w:p>
         </w:tc>
@@ -1052,7 +1066,20 @@
           </w:tcPr>
           <w:p>
             <w:r>
-              <w:t>6</w:t>
+              <w:t>8</w:t>
+            </w:r>
+          </w:p>
+        </w:tc>
+        <w:tc>
+          <w:tcPr>
+            <w:tcW w:type="dxa" w:w="1728"/>
+          </w:tcPr>
+          <w:p>
+            <w:pPr>
+              <w:jc w:val="right"/>
+            </w:pPr>
+            <w:r>
+              <w:t>218.340.105.584.896</w:t>
             </w:r>
           </w:p>
         </w:tc>
@@ -1062,17 +1089,7 @@
           </w:tcPr>
           <w:p>
             <w:r>
-              <w:t>100.000.000</w:t>
-            </w:r>
-          </w:p>
-        </w:tc>
-        <w:tc>
-          <w:tcPr>
-            <w:tcW w:type="dxa" w:w="1728"/>
-          </w:tcPr>
-          <w:p>
-            <w:r>
-              <w:t>100 s</w:t>
+              <w:t>12 h</w:t>
             </w:r>
           </w:p>
         </w:tc>
@@ -1107,8 +1124,11 @@
             <w:tcW w:type="dxa" w:w="1728"/>
           </w:tcPr>
           <w:p>
+            <w:pPr>
+              <w:jc w:val="right"/>
+            </w:pPr>
             <w:r>
-              <w:t>10.000.000.000</w:t>
+              <w:t>839.299.365.868.340.224</w:t>
             </w:r>
           </w:p>
         </w:tc>
@@ -1118,7 +1138,7 @@
           </w:tcPr>
           <w:p>
             <w:r>
-              <w:t>2,8 h</w:t>
+              <w:t>26 Jahre</w:t>
             </w:r>
           </w:p>
         </w:tc>
@@ -1131,14 +1151,18 @@
           </w:tcPr>
           <w:p>
             <w:r>
-              <w:t>A-Z, a-z, 0-9, ()[]{}?!$%&amp;/=*+~,.;:&lt;&gt;-_</w:t>
+              <w:t>A-Z, a-z, 0-9,</w:t>
             </w:r>
           </w:p>
           <w:p>
-            <w:r/>
+            <w:r>
+              <w:t>()[]{}?!$%&amp;</w:t>
+            </w:r>
           </w:p>
           <w:p>
-            <w:r/>
+            <w:r>
+              <w:t>=*+~,.;:&lt;&gt;-_</w:t>
+            </w:r>
           </w:p>
         </w:tc>
         <w:tc>
@@ -1173,8 +1197,11 @@
             <w:tcW w:type="dxa" w:w="1728"/>
           </w:tcPr>
           <w:p>
+            <w:pPr>
+              <w:jc w:val="right"/>
+            </w:pPr>
             <w:r>
-              <w:t>1.000.000</w:t>
+              <w:t>404.567.235.136</w:t>
             </w:r>
           </w:p>
         </w:tc>
@@ -1184,7 +1211,7 @@
           </w:tcPr>
           <w:p>
             <w:r>
-              <w:t>1 s</w:t>
+              <w:t>11 min</w:t>
             </w:r>
           </w:p>
         </w:tc>
@@ -1210,7 +1237,20 @@
           </w:tcPr>
           <w:p>
             <w:r>
-              <w:t>6</w:t>
+              <w:t>8</w:t>
+            </w:r>
+          </w:p>
+        </w:tc>
+        <w:tc>
+          <w:tcPr>
+            <w:tcW w:type="dxa" w:w="1728"/>
+          </w:tcPr>
+          <w:p>
+            <w:pPr>
+              <w:jc w:val="right"/>
+            </w:pPr>
+            <w:r>
+              <w:t>2.992.179.271.065.856</w:t>
             </w:r>
           </w:p>
         </w:tc>
@@ -1220,17 +1260,7 @@
           </w:tcPr>
           <w:p>
             <w:r>
-              <w:t>100.000.000</w:t>
-            </w:r>
-          </w:p>
-        </w:tc>
-        <w:tc>
-          <w:tcPr>
-            <w:tcW w:type="dxa" w:w="1728"/>
-          </w:tcPr>
-          <w:p>
-            <w:r>
-              <w:t>100 s</w:t>
+              <w:t>13 h</w:t>
             </w:r>
           </w:p>
         </w:tc>
@@ -1265,8 +1295,11 @@
             <w:tcW w:type="dxa" w:w="1728"/>
           </w:tcPr>
           <w:p>
+            <w:pPr>
+              <w:jc w:val="right"/>
+            </w:pPr>
             <w:r>
-              <w:t>10.000.000.000</w:t>
+              <w:t>22.130.157.888.803.070.976</w:t>
             </w:r>
           </w:p>
         </w:tc>
@@ -1276,7 +1309,7 @@
           </w:tcPr>
           <w:p>
             <w:r>
-              <w:t>2,8 h</w:t>
+              <w:t>1700 Jahre</w:t>
             </w:r>
           </w:p>
         </w:tc>

</xml_diff>

<commit_message>
Update Word Bullet list etc,.
</commit_message>
<xml_diff>
--- a/LaCTiS_Report.docx
+++ b/LaCTiS_Report.docx
@@ -178,7 +178,7 @@
       <w:r>
         <w:drawing>
           <wp:inline xmlns:a="http://schemas.openxmlformats.org/drawingml/2006/main" xmlns:pic="http://schemas.openxmlformats.org/drawingml/2006/picture">
-            <wp:extent cx="4572000" cy="1828800"/>
+            <wp:extent cx="6400800" cy="4572000"/>
             <wp:docPr id="3" name="Picture 3"/>
             <wp:cNvGraphicFramePr>
               <a:graphicFrameLocks noChangeAspect="1"/>
@@ -199,7 +199,7 @@
                   <pic:spPr>
                     <a:xfrm>
                       <a:off x="0" y="0"/>
-                      <a:ext cx="4572000" cy="1828800"/>
+                      <a:ext cx="6400800" cy="4572000"/>
                     </a:xfrm>
                     <a:prstGeom prst="rect"/>
                   </pic:spPr>
@@ -422,10 +422,66 @@
     </w:p>
     <w:p>
       <w:pPr>
+        <w:pStyle w:val="Aufzhlungszeichen"/>
+      </w:pPr>
+      <w:r>
+        <w:t>Kompromittierte Anmeldedaten: 36 %</w:t>
+      </w:r>
+    </w:p>
+    <w:p>
+      <w:pPr>
+        <w:pStyle w:val="Aufzhlungszeichen"/>
+      </w:pPr>
+      <w:r>
+        <w:t>Phishing: 30 %</w:t>
+      </w:r>
+    </w:p>
+    <w:p>
+      <w:pPr>
+        <w:pStyle w:val="Aufzhlungszeichen"/>
+      </w:pPr>
+      <w:r>
+        <w:t>Böswilliger Insider: 14 %</w:t>
+      </w:r>
+    </w:p>
+    <w:p>
+      <w:pPr>
+        <w:pStyle w:val="Aufzhlungszeichen"/>
+      </w:pPr>
+      <w:r>
+        <w:t>Versehentlicher Datenverlust/verlorenes Gerät: 10 %</w:t>
+      </w:r>
+    </w:p>
+    <w:p>
+      <w:pPr>
+        <w:pStyle w:val="Aufzhlungszeichen"/>
+      </w:pPr>
+      <w:r>
+        <w:t>Kompromittierung von Geschäfts-E-Mails: 7 %</w:t>
+      </w:r>
+    </w:p>
+    <w:p>
+      <w:r>
+        <w:rPr>
+          <w:b/>
+        </w:rPr>
+        <w:t>Kompromittierte Anmeldedaten</w:t>
+      </w:r>
+    </w:p>
+    <w:p>
+      <w:pPr>
         <w:jc w:val="both"/>
       </w:pPr>
       <w:r>
         <w:t>Da zur Authentifizierung von Benutzern eines Informationssystems vorwiegend Kennwörter verwendet werden, ist das Abgreifen von Kennwörtern eine gängige und effektive Angriffsmethode. Zugriff auf das Kennwort einer Person erhalten Angreifer, indem sie sich auf dem Schreibtisch des Opfers umsehen, die Netzwerkverbindung „abhören“, um unverschlüsselte Kennwörter abzugreifen, Social-Engineering-Techniken nutzen, sich Zugriff auf eine Kennwortdatenbank verschaffen oder auch einfach raten. Bei der letzten Methode können Angreifer nach dem Zufallsprinzip oder systematisch vorgehen.</w:t>
+      </w:r>
+    </w:p>
+    <w:p>
+      <w:r>
+        <w:rPr>
+          <w:b/>
+        </w:rPr>
+        <w:t>Phishing</w:t>
       </w:r>
     </w:p>
     <w:p>
@@ -446,7 +502,7 @@
         <w:pStyle w:val="berschrift1"/>
       </w:pPr>
       <w:r>
-        <w:t>Phising</w:t>
+        <w:t>Phishing</w:t>
       </w:r>
     </w:p>
     <w:p>
@@ -489,11 +545,19 @@
       </w:r>
     </w:p>
     <w:p>
+      <w:r>
+        <w:rPr>
+          <w:b/>
+        </w:rPr>
+        <w:t>68% der Phishing Mails sollen den Nutzer dazu Veranlassen einen Link zu öffnen</w:t>
+      </w:r>
+    </w:p>
+    <w:p>
       <w:pPr>
         <w:jc w:val="center"/>
       </w:pPr>
       <w:r>
-        <w:t>Abbildung 5: Phising via Link</w:t>
+        <w:t>Abbildung 5: Phishing via Link</w:t>
       </w:r>
     </w:p>
     <w:p>
@@ -536,11 +600,19 @@
       </w:r>
     </w:p>
     <w:p>
+      <w:r>
+        <w:rPr>
+          <w:b/>
+        </w:rPr>
+        <w:t>Bei 23% der Phishing Mails sollen der Nutzer sensible Daten angeben</w:t>
+      </w:r>
+    </w:p>
+    <w:p>
       <w:pPr>
         <w:jc w:val="center"/>
       </w:pPr>
       <w:r>
-        <w:t>Abbildung 6: Phising via Input</w:t>
+        <w:t>Abbildung 6: Phishing via Input</w:t>
       </w:r>
     </w:p>
     <w:p>
@@ -583,11 +655,19 @@
       </w:r>
     </w:p>
     <w:p>
+      <w:r>
+        <w:rPr>
+          <w:b/>
+        </w:rPr>
+        <w:t>9% aller Phishing Mails zielen darauf ab, den Nutzer den Anhang öffnen zu lassen</w:t>
+      </w:r>
+    </w:p>
+    <w:p>
       <w:pPr>
         <w:jc w:val="center"/>
       </w:pPr>
       <w:r>
-        <w:t>Abbildung 6: Phising via Anhang</w:t>
+        <w:t>Abbildung 6: Phishing via Anhang</w:t>
       </w:r>
     </w:p>
     <w:p>

</xml_diff>